<commit_message>
Verbetering spelling en verbeterde zinsconstructie
</commit_message>
<xml_diff>
--- a/V1/theorie/H1/par2 Binair reken.docx
+++ b/V1/theorie/H1/par2 Binair reken.docx
@@ -1,6 +1,6 @@
 
 <file path=word/document.xml><?xml version="1.0" encoding="utf-8"?>
-<w:document xmlns:wpc="http://schemas.microsoft.com/office/word/2010/wordprocessingCanvas" xmlns:cx="http://schemas.microsoft.com/office/drawing/2014/chartex" xmlns:cx1="http://schemas.microsoft.com/office/drawing/2015/9/8/chartex" xmlns:cx2="http://schemas.microsoft.com/office/drawing/2015/10/21/chartex" xmlns:cx3="http://schemas.microsoft.com/office/drawing/2016/5/9/chartex" xmlns:cx4="http://schemas.microsoft.com/office/drawing/2016/5/10/chartex" xmlns:cx5="http://schemas.microsoft.com/office/drawing/2016/5/11/chartex" xmlns:cx6="http://schemas.microsoft.com/office/drawing/2016/5/12/chartex" xmlns:cx7="http://schemas.microsoft.com/office/drawing/2016/5/13/chartex" xmlns:cx8="http://schemas.microsoft.com/office/drawing/2016/5/14/chartex" xmlns:mc="http://schemas.openxmlformats.org/markup-compatibility/2006" xmlns:aink="http://schemas.microsoft.com/office/drawing/2016/ink" xmlns:am3d="http://schemas.microsoft.com/office/drawing/2017/model3d" xmlns:o="urn:schemas-microsoft-com:office:office" xmlns:r="http://schemas.openxmlformats.org/officeDocument/2006/relationships" xmlns:m="http://schemas.openxmlformats.org/officeDocument/2006/math" xmlns:v="urn:schemas-microsoft-com:vml" xmlns:wp14="http://schemas.microsoft.com/office/word/2010/wordprocessingDrawing" xmlns:wp="http://schemas.openxmlformats.org/drawingml/2006/wordprocessingDrawing" xmlns:w10="urn:schemas-microsoft-com:office:word" xmlns:w="http://schemas.openxmlformats.org/wordprocessingml/2006/main" xmlns:w14="http://schemas.microsoft.com/office/word/2010/wordml" xmlns:w15="http://schemas.microsoft.com/office/word/2012/wordml" xmlns:w16cid="http://schemas.microsoft.com/office/word/2016/wordml/cid" xmlns:w16se="http://schemas.microsoft.com/office/word/2015/wordml/symex" xmlns:wpg="http://schemas.microsoft.com/office/word/2010/wordprocessingGroup" xmlns:wpi="http://schemas.microsoft.com/office/word/2010/wordprocessingInk" xmlns:wne="http://schemas.microsoft.com/office/word/2006/wordml" xmlns:wps="http://schemas.microsoft.com/office/word/2010/wordprocessingShape" mc:Ignorable="w14 w15 w16se w16cid wp14">
+<w:document xmlns:wpc="http://schemas.microsoft.com/office/word/2010/wordprocessingCanvas" xmlns:mc="http://schemas.openxmlformats.org/markup-compatibility/2006" xmlns:o="urn:schemas-microsoft-com:office:office" xmlns:r="http://schemas.openxmlformats.org/officeDocument/2006/relationships" xmlns:m="http://schemas.openxmlformats.org/officeDocument/2006/math" xmlns:v="urn:schemas-microsoft-com:vml" xmlns:wp14="http://schemas.microsoft.com/office/word/2010/wordprocessingDrawing" xmlns:wp="http://schemas.openxmlformats.org/drawingml/2006/wordprocessingDrawing" xmlns:w10="urn:schemas-microsoft-com:office:word" xmlns:w="http://schemas.openxmlformats.org/wordprocessingml/2006/main" xmlns:w14="http://schemas.microsoft.com/office/word/2010/wordml" xmlns:w15="http://schemas.microsoft.com/office/word/2012/wordml" xmlns:wpg="http://schemas.microsoft.com/office/word/2010/wordprocessingGroup" xmlns:wpi="http://schemas.microsoft.com/office/word/2010/wordprocessingInk" xmlns:wne="http://schemas.microsoft.com/office/word/2006/wordml" xmlns:wps="http://schemas.microsoft.com/office/word/2010/wordprocessingShape" mc:Ignorable="w14 w15 wp14">
   <w:body>
     <w:p>
       <w:pPr>
@@ -25,36 +25,36 @@
     <w:p>
       <w:pPr>
         <w:rPr>
-          <w:lang w:val="nl-NL"/>
-        </w:rPr>
-      </w:pPr>
-      <w:r>
-        <w:rPr>
-          <w:lang w:val="nl-NL"/>
-        </w:rPr>
-        <w:t>Additie</w:t>
-      </w:r>
-    </w:p>
-    <w:p>
-      <w:pPr>
-        <w:rPr>
-          <w:lang w:val="nl-NL"/>
-        </w:rPr>
-      </w:pPr>
-    </w:p>
-    <w:p>
-      <w:pPr>
-        <w:rPr>
-          <w:lang w:val="nl-NL"/>
-        </w:rPr>
-      </w:pPr>
-      <w:r>
-        <w:rPr>
-          <w:lang w:val="nl-NL"/>
-        </w:rPr>
-        <w:t xml:space="preserve">Additie in </w:t>
-      </w:r>
-      <w:proofErr w:type="spellStart"/>
+          <w:b/>
+          <w:lang w:val="nl-NL"/>
+        </w:rPr>
+      </w:pPr>
+      <w:r>
+        <w:rPr>
+          <w:b/>
+          <w:lang w:val="nl-NL"/>
+        </w:rPr>
+        <w:t>Optellen</w:t>
+      </w:r>
+    </w:p>
+    <w:p>
+      <w:pPr>
+        <w:rPr>
+          <w:lang w:val="nl-NL"/>
+        </w:rPr>
+      </w:pPr>
+      <w:r>
+        <w:rPr>
+          <w:lang w:val="nl-NL"/>
+        </w:rPr>
+        <w:t>Optellen</w:t>
+      </w:r>
+      <w:r>
+        <w:rPr>
+          <w:lang w:val="nl-NL"/>
+        </w:rPr>
+        <w:t xml:space="preserve"> in </w:t>
+      </w:r>
       <w:r>
         <w:rPr>
           <w:lang w:val="nl-NL"/>
@@ -65,20 +65,31 @@
         <w:rPr>
           <w:lang w:val="nl-NL"/>
         </w:rPr>
-        <w:t>S</w:t>
-      </w:r>
-      <w:proofErr w:type="spellEnd"/>
-      <w:r>
-        <w:rPr>
-          <w:lang w:val="nl-NL"/>
-        </w:rPr>
         <w:t xml:space="preserve"> is nie</w:t>
       </w:r>
       <w:r>
         <w:rPr>
           <w:lang w:val="nl-NL"/>
         </w:rPr>
-        <w:t>t moeilijk, je telt gewoon het bovenste en onderste getal bij elkaar op en in het geval van 1+1 krijg je 10.</w:t>
+        <w:t xml:space="preserve">t </w:t>
+      </w:r>
+      <w:r>
+        <w:rPr>
+          <w:lang w:val="nl-NL"/>
+        </w:rPr>
+        <w:t>ingewikkeld.</w:t>
+      </w:r>
+      <w:r>
+        <w:rPr>
+          <w:lang w:val="nl-NL"/>
+        </w:rPr>
+        <w:t xml:space="preserve"> J</w:t>
+      </w:r>
+      <w:r>
+        <w:rPr>
+          <w:lang w:val="nl-NL"/>
+        </w:rPr>
+        <w:t>e telt het bovenste en onderste getal bij elkaar op en in het geval van 1+1 krijg je 10.</w:t>
       </w:r>
     </w:p>
     <w:p>
@@ -92,6 +103,7 @@
       <w:r>
         <w:rPr>
           <w:noProof/>
+          <w:lang w:val="nl-NL" w:eastAsia="nl-NL"/>
         </w:rPr>
         <w:drawing>
           <wp:inline distT="0" distB="0" distL="0" distR="0">
@@ -109,13 +121,13 @@
                     <pic:cNvPicPr/>
                   </pic:nvPicPr>
                   <pic:blipFill>
-                    <a:blip r:embed="rId5">
+                    <a:blip r:embed="rId5" cstate="print">
                       <a:extLst>
                         <a:ext uri="{28A0092B-C50C-407E-A947-70E740481C1C}">
                           <a14:useLocalDpi xmlns:a14="http://schemas.microsoft.com/office/drawing/2010/main" val="0"/>
                         </a:ext>
                         <a:ext uri="{96DAC541-7B7A-43D3-8B79-37D633B846F1}">
-                          <asvg:svgBlip xmlns:asvg="http://schemas.microsoft.com/office/drawing/2016/SVG/main" r:embed="rId6"/>
+                          <asvg:svgBlip xmlns:asvg="http://schemas.microsoft.com/office/drawing/2016/SVG/main" xmlns:w16se="http://schemas.microsoft.com/office/word/2015/wordml/symex" xmlns:w16cid="http://schemas.microsoft.com/office/word/2016/wordml/cid" xmlns:w="http://schemas.openxmlformats.org/wordprocessingml/2006/main" xmlns:w10="urn:schemas-microsoft-com:office:word" xmlns:v="urn:schemas-microsoft-com:vml" xmlns:o="urn:schemas-microsoft-com:office:office" xmlns:am3d="http://schemas.microsoft.com/office/drawing/2017/model3d" xmlns:aink="http://schemas.microsoft.com/office/drawing/2016/ink" xmlns:cx8="http://schemas.microsoft.com/office/drawing/2016/5/14/chartex" xmlns:cx7="http://schemas.microsoft.com/office/drawing/2016/5/13/chartex" xmlns:cx6="http://schemas.microsoft.com/office/drawing/2016/5/12/chartex" xmlns:cx5="http://schemas.microsoft.com/office/drawing/2016/5/11/chartex" xmlns:cx4="http://schemas.microsoft.com/office/drawing/2016/5/10/chartex" xmlns:cx3="http://schemas.microsoft.com/office/drawing/2016/5/9/chartex" xmlns:cx2="http://schemas.microsoft.com/office/drawing/2015/10/21/chartex" xmlns:cx1="http://schemas.microsoft.com/office/drawing/2015/9/8/chartex" xmlns:cx="http://schemas.microsoft.com/office/drawing/2014/chartex" xmlns="" r:embed="rId6"/>
                         </a:ext>
                       </a:extLst>
                     </a:blip>
@@ -138,8 +150,6 @@
           </wp:inline>
         </w:drawing>
       </w:r>
-      <w:bookmarkStart w:id="0" w:name="_GoBack"/>
-      <w:bookmarkEnd w:id="0"/>
     </w:p>
     <w:p/>
     <w:p>
@@ -152,6 +162,12 @@
         <w:rPr>
           <w:lang w:val="nl-NL"/>
         </w:rPr>
+        <w:t xml:space="preserve">Decimaal: </w:t>
+      </w:r>
+      <w:r>
+        <w:rPr>
+          <w:lang w:val="nl-NL"/>
+        </w:rPr>
         <w:t>108+49 = 157, dus het klopt</w:t>
       </w:r>
     </w:p>
@@ -165,46 +181,67 @@
     <w:p>
       <w:pPr>
         <w:rPr>
-          <w:lang w:val="nl-NL"/>
-        </w:rPr>
-      </w:pPr>
-      <w:r>
-        <w:rPr>
-          <w:lang w:val="nl-NL"/>
-        </w:rPr>
-        <w:t>Aftrekken (wiskundig natuurlijk)</w:t>
-      </w:r>
-    </w:p>
-    <w:p>
-      <w:pPr>
-        <w:rPr>
-          <w:lang w:val="nl-NL"/>
-        </w:rPr>
-      </w:pPr>
-    </w:p>
-    <w:p>
-      <w:pPr>
-        <w:rPr>
-          <w:lang w:val="nl-NL"/>
-        </w:rPr>
-      </w:pPr>
-      <w:r>
-        <w:rPr>
-          <w:lang w:val="nl-NL"/>
-        </w:rPr>
-        <w:t xml:space="preserve">Dit is weer </w:t>
-      </w:r>
-      <w:r>
-        <w:rPr>
-          <w:lang w:val="nl-NL"/>
-        </w:rPr>
-        <w:t>gemakkelijk. Je haalt steeds het onderste getal van het bovenste af, als je op -1 uitkomt ‘leen’ je van het volgende getal.</w:t>
+          <w:b/>
+          <w:lang w:val="nl-NL"/>
+        </w:rPr>
+      </w:pPr>
+      <w:r>
+        <w:rPr>
+          <w:b/>
+          <w:lang w:val="nl-NL"/>
+        </w:rPr>
+        <w:t xml:space="preserve">Getallen met elkaar verminderen </w:t>
+      </w:r>
+    </w:p>
+    <w:p>
+      <w:pPr>
+        <w:rPr>
+          <w:lang w:val="nl-NL"/>
+        </w:rPr>
+      </w:pPr>
+    </w:p>
+    <w:p>
+      <w:pPr>
+        <w:rPr>
+          <w:lang w:val="nl-NL"/>
+        </w:rPr>
+      </w:pPr>
+      <w:r>
+        <w:rPr>
+          <w:lang w:val="nl-NL"/>
+        </w:rPr>
+        <w:t xml:space="preserve">Dit is </w:t>
+      </w:r>
+      <w:r>
+        <w:rPr>
+          <w:lang w:val="nl-NL"/>
+        </w:rPr>
+        <w:t>ook niet ingewikkeld</w:t>
+      </w:r>
+      <w:r>
+        <w:rPr>
+          <w:lang w:val="nl-NL"/>
+        </w:rPr>
+        <w:t xml:space="preserve">. Je haalt steeds het onderste getal van het bovenste </w:t>
+      </w:r>
+      <w:r>
+        <w:rPr>
+          <w:lang w:val="nl-NL"/>
+        </w:rPr>
+        <w:t>getal af.</w:t>
+      </w:r>
+      <w:r>
+        <w:rPr>
+          <w:lang w:val="nl-NL"/>
+        </w:rPr>
+        <w:t xml:space="preserve"> als je op -1 uitkomt ‘leen’ je van het volgende getal.</w:t>
       </w:r>
     </w:p>
     <w:p>
       <w:r>
         <w:rPr>
           <w:noProof/>
+          <w:lang w:val="nl-NL" w:eastAsia="nl-NL"/>
         </w:rPr>
         <w:drawing>
           <wp:inline distT="0" distB="0" distL="0" distR="0" wp14:anchorId="0F21553B" wp14:editId="0CCF617F">
@@ -222,13 +259,13 @@
                     <pic:cNvPicPr/>
                   </pic:nvPicPr>
                   <pic:blipFill>
-                    <a:blip r:embed="rId7">
+                    <a:blip r:embed="rId7" cstate="print">
                       <a:extLst>
                         <a:ext uri="{28A0092B-C50C-407E-A947-70E740481C1C}">
                           <a14:useLocalDpi xmlns:a14="http://schemas.microsoft.com/office/drawing/2010/main" val="0"/>
                         </a:ext>
                         <a:ext uri="{96DAC541-7B7A-43D3-8B79-37D633B846F1}">
-                          <asvg:svgBlip xmlns:asvg="http://schemas.microsoft.com/office/drawing/2016/SVG/main" r:embed="rId8"/>
+                          <asvg:svgBlip xmlns:asvg="http://schemas.microsoft.com/office/drawing/2016/SVG/main" xmlns:w16se="http://schemas.microsoft.com/office/word/2015/wordml/symex" xmlns:w16cid="http://schemas.microsoft.com/office/word/2016/wordml/cid" xmlns:w="http://schemas.openxmlformats.org/wordprocessingml/2006/main" xmlns:w10="urn:schemas-microsoft-com:office:word" xmlns:v="urn:schemas-microsoft-com:vml" xmlns:o="urn:schemas-microsoft-com:office:office" xmlns:am3d="http://schemas.microsoft.com/office/drawing/2017/model3d" xmlns:aink="http://schemas.microsoft.com/office/drawing/2016/ink" xmlns:cx8="http://schemas.microsoft.com/office/drawing/2016/5/14/chartex" xmlns:cx7="http://schemas.microsoft.com/office/drawing/2016/5/13/chartex" xmlns:cx6="http://schemas.microsoft.com/office/drawing/2016/5/12/chartex" xmlns:cx5="http://schemas.microsoft.com/office/drawing/2016/5/11/chartex" xmlns:cx4="http://schemas.microsoft.com/office/drawing/2016/5/10/chartex" xmlns:cx3="http://schemas.microsoft.com/office/drawing/2016/5/9/chartex" xmlns:cx2="http://schemas.microsoft.com/office/drawing/2015/10/21/chartex" xmlns:cx1="http://schemas.microsoft.com/office/drawing/2015/9/8/chartex" xmlns:cx="http://schemas.microsoft.com/office/drawing/2014/chartex" xmlns="" r:embed="rId8"/>
                         </a:ext>
                       </a:extLst>
                     </a:blip>
@@ -254,38 +291,52 @@
     </w:p>
     <w:p/>
     <w:p/>
-    <w:p/>
-    <w:p>
-      <w:pPr>
-        <w:rPr>
-          <w:lang w:val="nl-NL"/>
-        </w:rPr>
-      </w:pPr>
-      <w:r>
-        <w:rPr>
-          <w:lang w:val="nl-NL"/>
-        </w:rPr>
-        <w:t>Multiplicatie</w:t>
-      </w:r>
-    </w:p>
-    <w:p>
-      <w:pPr>
-        <w:rPr>
-          <w:lang w:val="nl-NL"/>
-        </w:rPr>
-      </w:pPr>
-    </w:p>
-    <w:p>
-      <w:pPr>
-        <w:rPr>
-          <w:lang w:val="nl-NL"/>
-        </w:rPr>
-      </w:pPr>
-      <w:r>
-        <w:rPr>
-          <w:lang w:val="nl-NL"/>
-        </w:rPr>
-        <w:t>Multiplicatie is lastiger, maar n</w:t>
+    <w:p>
+      <w:pPr>
+        <w:rPr>
+          <w:b/>
+        </w:rPr>
+      </w:pPr>
+    </w:p>
+    <w:p>
+      <w:pPr>
+        <w:rPr>
+          <w:b/>
+          <w:lang w:val="nl-NL"/>
+        </w:rPr>
+      </w:pPr>
+      <w:r>
+        <w:rPr>
+          <w:b/>
+          <w:lang w:val="nl-NL"/>
+        </w:rPr>
+        <w:t>Vermenigvuldigen</w:t>
+      </w:r>
+    </w:p>
+    <w:p>
+      <w:pPr>
+        <w:rPr>
+          <w:lang w:val="nl-NL"/>
+        </w:rPr>
+      </w:pPr>
+    </w:p>
+    <w:p>
+      <w:pPr>
+        <w:rPr>
+          <w:lang w:val="nl-NL"/>
+        </w:rPr>
+      </w:pPr>
+      <w:r>
+        <w:rPr>
+          <w:lang w:val="nl-NL"/>
+        </w:rPr>
+        <w:t>Vermenigvuldigen</w:t>
+      </w:r>
+      <w:r>
+        <w:rPr>
+          <w:lang w:val="nl-NL"/>
+        </w:rPr>
+        <w:t xml:space="preserve"> is lastiger, maar n</w:t>
       </w:r>
       <w:r>
         <w:rPr>
@@ -297,19 +348,68 @@
         <w:rPr>
           <w:lang w:val="nl-NL"/>
         </w:rPr>
-        <w:t xml:space="preserve">Het kan door steeds </w:t>
-      </w:r>
-      <w:r>
-        <w:rPr>
-          <w:lang w:val="nl-NL"/>
-        </w:rPr>
-        <w:t>het meest rechtste nummer van onder te vermenigvuldigen met de nummers van de bovenste rij. Dit gaat dus van rechts naar links. Als de rij af is ga je bij de onderste rij de stappen herhalen voor het getal dat een plek verder naar links staat. Je zet steeds de uitkomsten onder elkaar telt het op het einde bij elkaar op, denk eraan om het antwoord per rij ook steeds een plek op te laten schuiven.</w:t>
+        <w:t>Dit doe je door</w:t>
+      </w:r>
+      <w:r>
+        <w:rPr>
+          <w:lang w:val="nl-NL"/>
+        </w:rPr>
+        <w:t xml:space="preserve"> steeds </w:t>
+      </w:r>
+      <w:r>
+        <w:rPr>
+          <w:lang w:val="nl-NL"/>
+        </w:rPr>
+        <w:t>het meest rechtste nummer van onder te vermenigvuldigen met de nummers van de bovenste rij. Dit gaat dus van rechts naar links. Als de rij af is ga je bij de onderste rij de stappen herhalen voor het getal dat een plek verder naar links staat. Je zet s</w:t>
+      </w:r>
+      <w:r>
+        <w:rPr>
+          <w:lang w:val="nl-NL"/>
+        </w:rPr>
+        <w:t>teed</w:t>
+      </w:r>
+      <w:r>
+        <w:rPr>
+          <w:lang w:val="nl-NL"/>
+        </w:rPr>
+        <w:t>s de uitkomsten onder elkaar en</w:t>
+      </w:r>
+      <w:r>
+        <w:rPr>
+          <w:lang w:val="nl-NL"/>
+        </w:rPr>
+        <w:t xml:space="preserve"> tel</w:t>
+      </w:r>
+      <w:r>
+        <w:rPr>
+          <w:lang w:val="nl-NL"/>
+        </w:rPr>
+        <w:t>t ze</w:t>
+      </w:r>
+      <w:r>
+        <w:rPr>
+          <w:lang w:val="nl-NL"/>
+        </w:rPr>
+        <w:t xml:space="preserve"> op het einde bij elkaar op</w:t>
+      </w:r>
+      <w:r>
+        <w:rPr>
+          <w:lang w:val="nl-NL"/>
+        </w:rPr>
+        <w:t>. D</w:t>
+      </w:r>
+      <w:r>
+        <w:rPr>
+          <w:lang w:val="nl-NL"/>
+        </w:rPr>
+        <w:t>enk eraan om het antwoord per rij ook steeds een plek op te laten schuiven.</w:t>
       </w:r>
     </w:p>
     <w:p>
       <w:r>
         <w:rPr>
           <w:noProof/>
+          <w:lang w:val="nl-NL" w:eastAsia="nl-NL"/>
         </w:rPr>
         <w:lastRenderedPageBreak/>
         <w:drawing>
@@ -328,13 +428,13 @@
                     <pic:cNvPicPr/>
                   </pic:nvPicPr>
                   <pic:blipFill>
-                    <a:blip r:embed="rId9">
+                    <a:blip r:embed="rId9" cstate="print">
                       <a:extLst>
                         <a:ext uri="{28A0092B-C50C-407E-A947-70E740481C1C}">
                           <a14:useLocalDpi xmlns:a14="http://schemas.microsoft.com/office/drawing/2010/main" val="0"/>
                         </a:ext>
                         <a:ext uri="{96DAC541-7B7A-43D3-8B79-37D633B846F1}">
-                          <asvg:svgBlip xmlns:asvg="http://schemas.microsoft.com/office/drawing/2016/SVG/main" r:embed="rId10"/>
+                          <asvg:svgBlip xmlns:asvg="http://schemas.microsoft.com/office/drawing/2016/SVG/main" xmlns:w16se="http://schemas.microsoft.com/office/word/2015/wordml/symex" xmlns:w16cid="http://schemas.microsoft.com/office/word/2016/wordml/cid" xmlns:w="http://schemas.openxmlformats.org/wordprocessingml/2006/main" xmlns:w10="urn:schemas-microsoft-com:office:word" xmlns:v="urn:schemas-microsoft-com:vml" xmlns:o="urn:schemas-microsoft-com:office:office" xmlns:am3d="http://schemas.microsoft.com/office/drawing/2017/model3d" xmlns:aink="http://schemas.microsoft.com/office/drawing/2016/ink" xmlns:cx8="http://schemas.microsoft.com/office/drawing/2016/5/14/chartex" xmlns:cx7="http://schemas.microsoft.com/office/drawing/2016/5/13/chartex" xmlns:cx6="http://schemas.microsoft.com/office/drawing/2016/5/12/chartex" xmlns:cx5="http://schemas.microsoft.com/office/drawing/2016/5/11/chartex" xmlns:cx4="http://schemas.microsoft.com/office/drawing/2016/5/10/chartex" xmlns:cx3="http://schemas.microsoft.com/office/drawing/2016/5/9/chartex" xmlns:cx2="http://schemas.microsoft.com/office/drawing/2015/10/21/chartex" xmlns:cx1="http://schemas.microsoft.com/office/drawing/2015/9/8/chartex" xmlns:cx="http://schemas.microsoft.com/office/drawing/2014/chartex" xmlns="" r:embed="rId10"/>
                         </a:ext>
                       </a:extLst>
                     </a:blip>
@@ -407,13 +507,45 @@
         <w:rPr>
           <w:lang w:val="nl-NL"/>
         </w:rPr>
-        <w:t xml:space="preserve">emakkelijk, </w:t>
-      </w:r>
-      <w:r>
-        <w:rPr>
-          <w:lang w:val="nl-NL"/>
-        </w:rPr>
-        <w:t>vandaar begint het voorbeeld met een ‘normale’ staartdeling. De bedoeling is om steeds te kijken hoe vaak de noemer (het onderste getal in de breuk) in de teller past en dan uiteindelijk al die keren bij elkaar op te tellen en eventueel nog het overblijfsel als breuk over te nemen. Het gaat binair hetzelfde, maar het lijkt een stuk lastiger.</w:t>
+        <w:t>emakkelijk,</w:t>
+      </w:r>
+      <w:r>
+        <w:rPr>
+          <w:lang w:val="nl-NL"/>
+        </w:rPr>
+        <w:t xml:space="preserve"> daarom</w:t>
+      </w:r>
+      <w:r>
+        <w:rPr>
+          <w:lang w:val="nl-NL"/>
+        </w:rPr>
+        <w:t xml:space="preserve"> begint het voorbeeld met een ‘normale’ staartdeling. De bedoeling is om steeds te kijken hoe vaak de noemer (het onderste getal in de breuk) in de teller</w:t>
+      </w:r>
+      <w:r>
+        <w:rPr>
+          <w:lang w:val="nl-NL"/>
+        </w:rPr>
+        <w:t xml:space="preserve"> (het bovenste getal in de breuk)</w:t>
+      </w:r>
+      <w:r>
+        <w:rPr>
+          <w:lang w:val="nl-NL"/>
+        </w:rPr>
+        <w:t xml:space="preserve"> past en dan uiteindelijk al die keren bij elkaar op te tellen en eventueel nog het overblijfsel als breuk over te nemen. </w:t>
+      </w:r>
+      <w:r>
+        <w:rPr>
+          <w:lang w:val="nl-NL"/>
+        </w:rPr>
+        <w:t>Bij binair gaat het op precies dezelfde manier</w:t>
+      </w:r>
+      <w:bookmarkStart w:id="0" w:name="_GoBack"/>
+      <w:bookmarkEnd w:id="0"/>
+      <w:r>
+        <w:rPr>
+          <w:lang w:val="nl-NL"/>
+        </w:rPr>
+        <w:t>, maar het lijkt een stuk lastiger.</w:t>
       </w:r>
     </w:p>
     <w:p>
@@ -427,6 +559,7 @@
       <w:r>
         <w:rPr>
           <w:noProof/>
+          <w:lang w:val="nl-NL" w:eastAsia="nl-NL"/>
         </w:rPr>
         <w:drawing>
           <wp:inline distT="0" distB="0" distL="0" distR="0">
@@ -444,13 +577,13 @@
                     <pic:cNvPicPr/>
                   </pic:nvPicPr>
                   <pic:blipFill>
-                    <a:blip r:embed="rId11">
+                    <a:blip r:embed="rId11" cstate="print">
                       <a:extLst>
                         <a:ext uri="{28A0092B-C50C-407E-A947-70E740481C1C}">
                           <a14:useLocalDpi xmlns:a14="http://schemas.microsoft.com/office/drawing/2010/main" val="0"/>
                         </a:ext>
                         <a:ext uri="{96DAC541-7B7A-43D3-8B79-37D633B846F1}">
-                          <asvg:svgBlip xmlns:asvg="http://schemas.microsoft.com/office/drawing/2016/SVG/main" r:embed="rId12"/>
+                          <asvg:svgBlip xmlns:asvg="http://schemas.microsoft.com/office/drawing/2016/SVG/main" xmlns:w16se="http://schemas.microsoft.com/office/word/2015/wordml/symex" xmlns:w16cid="http://schemas.microsoft.com/office/word/2016/wordml/cid" xmlns:w="http://schemas.openxmlformats.org/wordprocessingml/2006/main" xmlns:w10="urn:schemas-microsoft-com:office:word" xmlns:v="urn:schemas-microsoft-com:vml" xmlns:o="urn:schemas-microsoft-com:office:office" xmlns:am3d="http://schemas.microsoft.com/office/drawing/2017/model3d" xmlns:aink="http://schemas.microsoft.com/office/drawing/2016/ink" xmlns:cx8="http://schemas.microsoft.com/office/drawing/2016/5/14/chartex" xmlns:cx7="http://schemas.microsoft.com/office/drawing/2016/5/13/chartex" xmlns:cx6="http://schemas.microsoft.com/office/drawing/2016/5/12/chartex" xmlns:cx5="http://schemas.microsoft.com/office/drawing/2016/5/11/chartex" xmlns:cx4="http://schemas.microsoft.com/office/drawing/2016/5/10/chartex" xmlns:cx3="http://schemas.microsoft.com/office/drawing/2016/5/9/chartex" xmlns:cx2="http://schemas.microsoft.com/office/drawing/2015/10/21/chartex" xmlns:cx1="http://schemas.microsoft.com/office/drawing/2015/9/8/chartex" xmlns:cx="http://schemas.microsoft.com/office/drawing/2014/chartex" xmlns="" r:embed="rId12"/>
                         </a:ext>
                       </a:extLst>
                     </a:blip>
@@ -511,7 +644,6 @@
         <w:rPr>
           <w:lang w:val="nl-NL"/>
         </w:rPr>
-        <w:lastRenderedPageBreak/>
         <w:t>Oefeningen</w:t>
       </w:r>
     </w:p>
@@ -524,7 +656,7 @@
     </w:p>
     <w:p>
       <w:pPr>
-        <w:pStyle w:val="ListParagraph"/>
+        <w:pStyle w:val="Lijstalinea"/>
         <w:numPr>
           <w:ilvl w:val="0"/>
           <w:numId w:val="1"/>
@@ -542,7 +674,7 @@
     </w:p>
     <w:p>
       <w:pPr>
-        <w:pStyle w:val="ListParagraph"/>
+        <w:pStyle w:val="Lijstalinea"/>
         <w:numPr>
           <w:ilvl w:val="0"/>
           <w:numId w:val="2"/>
@@ -560,7 +692,7 @@
     </w:p>
     <w:p>
       <w:pPr>
-        <w:pStyle w:val="ListParagraph"/>
+        <w:pStyle w:val="Lijstalinea"/>
         <w:numPr>
           <w:ilvl w:val="0"/>
           <w:numId w:val="2"/>
@@ -578,7 +710,7 @@
     </w:p>
     <w:p>
       <w:pPr>
-        <w:pStyle w:val="ListParagraph"/>
+        <w:pStyle w:val="Lijstalinea"/>
         <w:numPr>
           <w:ilvl w:val="0"/>
           <w:numId w:val="2"/>
@@ -596,7 +728,7 @@
     </w:p>
     <w:p>
       <w:pPr>
-        <w:pStyle w:val="ListParagraph"/>
+        <w:pStyle w:val="Lijstalinea"/>
         <w:ind w:left="1080"/>
         <w:rPr>
           <w:lang w:val="nl-NL"/>
@@ -605,7 +737,7 @@
     </w:p>
     <w:p>
       <w:pPr>
-        <w:pStyle w:val="ListParagraph"/>
+        <w:pStyle w:val="Lijstalinea"/>
         <w:numPr>
           <w:ilvl w:val="0"/>
           <w:numId w:val="1"/>
@@ -623,7 +755,7 @@
     </w:p>
     <w:p>
       <w:pPr>
-        <w:pStyle w:val="ListParagraph"/>
+        <w:pStyle w:val="Lijstalinea"/>
         <w:numPr>
           <w:ilvl w:val="0"/>
           <w:numId w:val="3"/>
@@ -641,7 +773,7 @@
     </w:p>
     <w:p>
       <w:pPr>
-        <w:pStyle w:val="ListParagraph"/>
+        <w:pStyle w:val="Lijstalinea"/>
         <w:numPr>
           <w:ilvl w:val="0"/>
           <w:numId w:val="3"/>
@@ -659,7 +791,7 @@
     </w:p>
     <w:p>
       <w:pPr>
-        <w:pStyle w:val="ListParagraph"/>
+        <w:pStyle w:val="Lijstalinea"/>
         <w:numPr>
           <w:ilvl w:val="0"/>
           <w:numId w:val="3"/>
@@ -677,7 +809,7 @@
     </w:p>
     <w:p>
       <w:pPr>
-        <w:pStyle w:val="ListParagraph"/>
+        <w:pStyle w:val="Lijstalinea"/>
         <w:ind w:left="1080"/>
         <w:rPr>
           <w:lang w:val="nl-NL"/>
@@ -686,7 +818,7 @@
     </w:p>
     <w:p>
       <w:pPr>
-        <w:pStyle w:val="ListParagraph"/>
+        <w:pStyle w:val="Lijstalinea"/>
         <w:numPr>
           <w:ilvl w:val="0"/>
           <w:numId w:val="1"/>
@@ -760,7 +892,7 @@
     </w:p>
     <w:p>
       <w:pPr>
-        <w:pStyle w:val="ListParagraph"/>
+        <w:pStyle w:val="Lijstalinea"/>
         <w:numPr>
           <w:ilvl w:val="0"/>
           <w:numId w:val="1"/>
@@ -778,7 +910,7 @@
     </w:p>
     <w:p>
       <w:pPr>
-        <w:pStyle w:val="ListParagraph"/>
+        <w:pStyle w:val="Lijstalinea"/>
         <w:numPr>
           <w:ilvl w:val="0"/>
           <w:numId w:val="5"/>
@@ -796,7 +928,7 @@
     </w:p>
     <w:p>
       <w:pPr>
-        <w:pStyle w:val="ListParagraph"/>
+        <w:pStyle w:val="Lijstalinea"/>
         <w:numPr>
           <w:ilvl w:val="0"/>
           <w:numId w:val="5"/>
@@ -960,6 +1092,7 @@
         <w:rPr>
           <w:lang w:val="nl-NL"/>
         </w:rPr>
+        <w:lastRenderedPageBreak/>
         <w:t>c) 1001010</w:t>
       </w:r>
     </w:p>
@@ -1020,7 +1153,7 @@
 </file>
 
 <file path=word/numbering.xml><?xml version="1.0" encoding="utf-8"?>
-<w:numbering xmlns:wpc="http://schemas.microsoft.com/office/word/2010/wordprocessingCanvas" xmlns:cx="http://schemas.microsoft.com/office/drawing/2014/chartex" xmlns:cx1="http://schemas.microsoft.com/office/drawing/2015/9/8/chartex" xmlns:cx2="http://schemas.microsoft.com/office/drawing/2015/10/21/chartex" xmlns:cx3="http://schemas.microsoft.com/office/drawing/2016/5/9/chartex" xmlns:cx4="http://schemas.microsoft.com/office/drawing/2016/5/10/chartex" xmlns:cx5="http://schemas.microsoft.com/office/drawing/2016/5/11/chartex" xmlns:cx6="http://schemas.microsoft.com/office/drawing/2016/5/12/chartex" xmlns:cx7="http://schemas.microsoft.com/office/drawing/2016/5/13/chartex" xmlns:cx8="http://schemas.microsoft.com/office/drawing/2016/5/14/chartex" xmlns:mc="http://schemas.openxmlformats.org/markup-compatibility/2006" xmlns:aink="http://schemas.microsoft.com/office/drawing/2016/ink" xmlns:am3d="http://schemas.microsoft.com/office/drawing/2017/model3d" xmlns:o="urn:schemas-microsoft-com:office:office" xmlns:r="http://schemas.openxmlformats.org/officeDocument/2006/relationships" xmlns:m="http://schemas.openxmlformats.org/officeDocument/2006/math" xmlns:v="urn:schemas-microsoft-com:vml" xmlns:wp14="http://schemas.microsoft.com/office/word/2010/wordprocessingDrawing" xmlns:wp="http://schemas.openxmlformats.org/drawingml/2006/wordprocessingDrawing" xmlns:w10="urn:schemas-microsoft-com:office:word" xmlns:w="http://schemas.openxmlformats.org/wordprocessingml/2006/main" xmlns:w14="http://schemas.microsoft.com/office/word/2010/wordml" xmlns:w15="http://schemas.microsoft.com/office/word/2012/wordml" xmlns:w16cid="http://schemas.microsoft.com/office/word/2016/wordml/cid" xmlns:w16se="http://schemas.microsoft.com/office/word/2015/wordml/symex" xmlns:wpg="http://schemas.microsoft.com/office/word/2010/wordprocessingGroup" xmlns:wpi="http://schemas.microsoft.com/office/word/2010/wordprocessingInk" xmlns:wne="http://schemas.microsoft.com/office/word/2006/wordml" xmlns:wps="http://schemas.microsoft.com/office/word/2010/wordprocessingShape" mc:Ignorable="w14 w15 w16se w16cid wp14">
+<w:numbering xmlns:wpc="http://schemas.microsoft.com/office/word/2010/wordprocessingCanvas" xmlns:mc="http://schemas.openxmlformats.org/markup-compatibility/2006" xmlns:o="urn:schemas-microsoft-com:office:office" xmlns:r="http://schemas.openxmlformats.org/officeDocument/2006/relationships" xmlns:m="http://schemas.openxmlformats.org/officeDocument/2006/math" xmlns:v="urn:schemas-microsoft-com:vml" xmlns:wp14="http://schemas.microsoft.com/office/word/2010/wordprocessingDrawing" xmlns:wp="http://schemas.openxmlformats.org/drawingml/2006/wordprocessingDrawing" xmlns:w10="urn:schemas-microsoft-com:office:word" xmlns:w="http://schemas.openxmlformats.org/wordprocessingml/2006/main" xmlns:w14="http://schemas.microsoft.com/office/word/2010/wordml" xmlns:w15="http://schemas.microsoft.com/office/word/2012/wordml" xmlns:wpg="http://schemas.microsoft.com/office/word/2010/wordprocessingGroup" xmlns:wpi="http://schemas.microsoft.com/office/word/2010/wordprocessingInk" xmlns:wne="http://schemas.microsoft.com/office/word/2006/wordml" xmlns:wps="http://schemas.microsoft.com/office/word/2010/wordprocessingShape" mc:Ignorable="w14 w15 wp14">
   <w:abstractNum w:abstractNumId="0" w15:restartNumberingAfterBreak="0">
     <w:nsid w:val="11E3599A"/>
     <w:multiLevelType w:val="hybridMultilevel"/>
@@ -1479,7 +1612,7 @@
 </file>
 
 <file path=word/styles.xml><?xml version="1.0" encoding="utf-8"?>
-<w:styles xmlns:mc="http://schemas.openxmlformats.org/markup-compatibility/2006" xmlns:r="http://schemas.openxmlformats.org/officeDocument/2006/relationships" xmlns:w="http://schemas.openxmlformats.org/wordprocessingml/2006/main" xmlns:w14="http://schemas.microsoft.com/office/word/2010/wordml" xmlns:w15="http://schemas.microsoft.com/office/word/2012/wordml" xmlns:w16cid="http://schemas.microsoft.com/office/word/2016/wordml/cid" xmlns:w16se="http://schemas.microsoft.com/office/word/2015/wordml/symex" mc:Ignorable="w14 w15 w16se w16cid">
+<w:styles xmlns:mc="http://schemas.openxmlformats.org/markup-compatibility/2006" xmlns:r="http://schemas.openxmlformats.org/officeDocument/2006/relationships" xmlns:w="http://schemas.openxmlformats.org/wordprocessingml/2006/main" xmlns:w14="http://schemas.microsoft.com/office/word/2010/wordml" xmlns:w15="http://schemas.microsoft.com/office/word/2012/wordml" mc:Ignorable="w14 w15">
   <w:docDefaults>
     <w:rPrDefault>
       <w:rPr>
@@ -1495,7 +1628,7 @@
       </w:pPr>
     </w:pPrDefault>
   </w:docDefaults>
-  <w:latentStyles w:defLockedState="0" w:defUIPriority="99" w:defSemiHidden="0" w:defUnhideWhenUsed="0" w:defQFormat="0" w:count="375">
+  <w:latentStyles w:defLockedState="0" w:defUIPriority="99" w:defSemiHidden="0" w:defUnhideWhenUsed="0" w:defQFormat="0" w:count="371">
     <w:lsdException w:name="Normal" w:uiPriority="0" w:qFormat="1"/>
     <w:lsdException w:name="heading 1" w:uiPriority="9" w:qFormat="1"/>
     <w:lsdException w:name="heading 2" w:semiHidden="1" w:uiPriority="9" w:unhideWhenUsed="1" w:qFormat="1"/>
@@ -1867,22 +2000,18 @@
     <w:lsdException w:name="List Table 5 Dark Accent 6" w:uiPriority="50"/>
     <w:lsdException w:name="List Table 6 Colorful Accent 6" w:uiPriority="51"/>
     <w:lsdException w:name="List Table 7 Colorful Accent 6" w:uiPriority="52"/>
-    <w:lsdException w:name="Mention" w:semiHidden="1" w:unhideWhenUsed="1"/>
-    <w:lsdException w:name="Smart Hyperlink" w:semiHidden="1" w:unhideWhenUsed="1"/>
-    <w:lsdException w:name="Hashtag" w:semiHidden="1" w:unhideWhenUsed="1"/>
-    <w:lsdException w:name="Unresolved Mention" w:semiHidden="1" w:unhideWhenUsed="1"/>
   </w:latentStyles>
-  <w:style w:type="paragraph" w:default="1" w:styleId="Normal">
+  <w:style w:type="paragraph" w:default="1" w:styleId="Standaard">
     <w:name w:val="Normal"/>
     <w:qFormat/>
   </w:style>
-  <w:style w:type="character" w:default="1" w:styleId="DefaultParagraphFont">
+  <w:style w:type="character" w:default="1" w:styleId="Standaardalinea-lettertype">
     <w:name w:val="Default Paragraph Font"/>
     <w:uiPriority w:val="1"/>
     <w:semiHidden/>
     <w:unhideWhenUsed/>
   </w:style>
-  <w:style w:type="table" w:default="1" w:styleId="TableNormal">
+  <w:style w:type="table" w:default="1" w:styleId="Standaardtabel">
     <w:name w:val="Normal Table"/>
     <w:uiPriority w:val="99"/>
     <w:semiHidden/>
@@ -1897,15 +2026,15 @@
       </w:tblCellMar>
     </w:tblPr>
   </w:style>
-  <w:style w:type="numbering" w:default="1" w:styleId="NoList">
+  <w:style w:type="numbering" w:default="1" w:styleId="Geenlijst">
     <w:name w:val="No List"/>
     <w:uiPriority w:val="99"/>
     <w:semiHidden/>
     <w:unhideWhenUsed/>
   </w:style>
-  <w:style w:type="paragraph" w:styleId="ListParagraph">
+  <w:style w:type="paragraph" w:styleId="Lijstalinea">
     <w:name w:val="List Paragraph"/>
-    <w:basedOn w:val="Normal"/>
+    <w:basedOn w:val="Standaard"/>
     <w:uiPriority w:val="34"/>
     <w:qFormat/>
     <w:rsid w:val="00795B89"/>

</xml_diff>